<commit_message>
New Heading Added SS
</commit_message>
<xml_diff>
--- a/work01.docx
+++ b/work01.docx
@@ -450,8 +450,311 @@
           <w:szCs w:val="32"/>
         </w:rPr>
       </w:pPr>
+    </w:p>
+    <w:p>
+      <w:pPr>
+        <w:tabs>
+          <w:tab w:val="left" w:pos="3500"/>
+        </w:tabs>
+        <w:rPr>
+          <w:rFonts w:asciiTheme="majorBidi" w:hAnsiTheme="majorBidi" w:cstheme="majorBidi"/>
+          <w:b/>
+          <w:bCs/>
+          <w:sz w:val="32"/>
+          <w:szCs w:val="32"/>
+        </w:rPr>
+      </w:pPr>
+      <w:r>
+        <w:rPr>
+          <w:rFonts w:asciiTheme="majorBidi" w:hAnsiTheme="majorBidi" w:cstheme="majorBidi"/>
+          <w:b/>
+          <w:bCs/>
+          <w:sz w:val="32"/>
+          <w:szCs w:val="32"/>
+        </w:rPr>
+        <w:t>New Heading Added:</w:t>
+      </w:r>
       <w:bookmarkStart w:id="0" w:name="_GoBack"/>
       <w:bookmarkEnd w:id="0"/>
+    </w:p>
+    <w:p>
+      <w:pPr>
+        <w:tabs>
+          <w:tab w:val="left" w:pos="3500"/>
+        </w:tabs>
+      </w:pPr>
+    </w:p>
+    <w:p>
+      <w:pPr>
+        <w:tabs>
+          <w:tab w:val="left" w:pos="3500"/>
+        </w:tabs>
+      </w:pPr>
+      <w:r>
+        <w:rPr>
+          <w:noProof/>
+        </w:rPr>
+        <w:drawing>
+          <wp:inline distT="0" distB="0" distL="0" distR="0" wp14:anchorId="2B0D5B3C" wp14:editId="3A71DF5E">
+            <wp:extent cx="5943600" cy="3341370"/>
+            <wp:effectExtent l="0" t="0" r="0" b="0"/>
+            <wp:docPr id="7" name="Picture 7"/>
+            <wp:cNvGraphicFramePr>
+              <a:graphicFrameLocks xmlns:a="http://schemas.openxmlformats.org/drawingml/2006/main" noChangeAspect="1"/>
+            </wp:cNvGraphicFramePr>
+            <a:graphic xmlns:a="http://schemas.openxmlformats.org/drawingml/2006/main">
+              <a:graphicData uri="http://schemas.openxmlformats.org/drawingml/2006/picture">
+                <pic:pic xmlns:pic="http://schemas.openxmlformats.org/drawingml/2006/picture">
+                  <pic:nvPicPr>
+                    <pic:cNvPr id="1" name=""/>
+                    <pic:cNvPicPr/>
+                  </pic:nvPicPr>
+                  <pic:blipFill>
+                    <a:blip r:embed="rId11"/>
+                    <a:stretch>
+                      <a:fillRect/>
+                    </a:stretch>
+                  </pic:blipFill>
+                  <pic:spPr>
+                    <a:xfrm>
+                      <a:off x="0" y="0"/>
+                      <a:ext cx="5943600" cy="3341370"/>
+                    </a:xfrm>
+                    <a:prstGeom prst="rect">
+                      <a:avLst/>
+                    </a:prstGeom>
+                  </pic:spPr>
+                </pic:pic>
+              </a:graphicData>
+            </a:graphic>
+          </wp:inline>
+        </w:drawing>
+      </w:r>
+    </w:p>
+    <w:p>
+      <w:pPr>
+        <w:tabs>
+          <w:tab w:val="left" w:pos="3500"/>
+        </w:tabs>
+      </w:pPr>
+    </w:p>
+    <w:p>
+      <w:pPr>
+        <w:tabs>
+          <w:tab w:val="left" w:pos="3500"/>
+        </w:tabs>
+      </w:pPr>
+      <w:r>
+        <w:rPr>
+          <w:noProof/>
+        </w:rPr>
+        <w:lastRenderedPageBreak/>
+        <w:drawing>
+          <wp:inline distT="0" distB="0" distL="0" distR="0" wp14:anchorId="3D92F96F" wp14:editId="4A77DA76">
+            <wp:extent cx="5943600" cy="3341370"/>
+            <wp:effectExtent l="0" t="0" r="0" b="0"/>
+            <wp:docPr id="8" name="Picture 8"/>
+            <wp:cNvGraphicFramePr>
+              <a:graphicFrameLocks xmlns:a="http://schemas.openxmlformats.org/drawingml/2006/main" noChangeAspect="1"/>
+            </wp:cNvGraphicFramePr>
+            <a:graphic xmlns:a="http://schemas.openxmlformats.org/drawingml/2006/main">
+              <a:graphicData uri="http://schemas.openxmlformats.org/drawingml/2006/picture">
+                <pic:pic xmlns:pic="http://schemas.openxmlformats.org/drawingml/2006/picture">
+                  <pic:nvPicPr>
+                    <pic:cNvPr id="1" name=""/>
+                    <pic:cNvPicPr/>
+                  </pic:nvPicPr>
+                  <pic:blipFill>
+                    <a:blip r:embed="rId12"/>
+                    <a:stretch>
+                      <a:fillRect/>
+                    </a:stretch>
+                  </pic:blipFill>
+                  <pic:spPr>
+                    <a:xfrm>
+                      <a:off x="0" y="0"/>
+                      <a:ext cx="5943600" cy="3341370"/>
+                    </a:xfrm>
+                    <a:prstGeom prst="rect">
+                      <a:avLst/>
+                    </a:prstGeom>
+                  </pic:spPr>
+                </pic:pic>
+              </a:graphicData>
+            </a:graphic>
+          </wp:inline>
+        </w:drawing>
+      </w:r>
+    </w:p>
+    <w:p>
+      <w:pPr>
+        <w:tabs>
+          <w:tab w:val="left" w:pos="3500"/>
+        </w:tabs>
+      </w:pPr>
+    </w:p>
+    <w:p>
+      <w:pPr>
+        <w:tabs>
+          <w:tab w:val="left" w:pos="3500"/>
+        </w:tabs>
+      </w:pPr>
+      <w:r>
+        <w:rPr>
+          <w:noProof/>
+        </w:rPr>
+        <w:drawing>
+          <wp:inline distT="0" distB="0" distL="0" distR="0" wp14:anchorId="7304B11D" wp14:editId="160B93FB">
+            <wp:extent cx="5943600" cy="3341370"/>
+            <wp:effectExtent l="0" t="0" r="0" b="0"/>
+            <wp:docPr id="9" name="Picture 9"/>
+            <wp:cNvGraphicFramePr>
+              <a:graphicFrameLocks xmlns:a="http://schemas.openxmlformats.org/drawingml/2006/main" noChangeAspect="1"/>
+            </wp:cNvGraphicFramePr>
+            <a:graphic xmlns:a="http://schemas.openxmlformats.org/drawingml/2006/main">
+              <a:graphicData uri="http://schemas.openxmlformats.org/drawingml/2006/picture">
+                <pic:pic xmlns:pic="http://schemas.openxmlformats.org/drawingml/2006/picture">
+                  <pic:nvPicPr>
+                    <pic:cNvPr id="1" name=""/>
+                    <pic:cNvPicPr/>
+                  </pic:nvPicPr>
+                  <pic:blipFill>
+                    <a:blip r:embed="rId13"/>
+                    <a:stretch>
+                      <a:fillRect/>
+                    </a:stretch>
+                  </pic:blipFill>
+                  <pic:spPr>
+                    <a:xfrm>
+                      <a:off x="0" y="0"/>
+                      <a:ext cx="5943600" cy="3341370"/>
+                    </a:xfrm>
+                    <a:prstGeom prst="rect">
+                      <a:avLst/>
+                    </a:prstGeom>
+                  </pic:spPr>
+                </pic:pic>
+              </a:graphicData>
+            </a:graphic>
+          </wp:inline>
+        </w:drawing>
+      </w:r>
+    </w:p>
+    <w:p>
+      <w:pPr>
+        <w:tabs>
+          <w:tab w:val="left" w:pos="3500"/>
+        </w:tabs>
+      </w:pPr>
+    </w:p>
+    <w:p>
+      <w:pPr>
+        <w:tabs>
+          <w:tab w:val="left" w:pos="3500"/>
+        </w:tabs>
+      </w:pPr>
+      <w:r>
+        <w:rPr>
+          <w:noProof/>
+        </w:rPr>
+        <w:lastRenderedPageBreak/>
+        <w:drawing>
+          <wp:inline distT="0" distB="0" distL="0" distR="0" wp14:anchorId="5538D422" wp14:editId="002EEEED">
+            <wp:extent cx="5943600" cy="3341370"/>
+            <wp:effectExtent l="0" t="0" r="0" b="0"/>
+            <wp:docPr id="10" name="Picture 10"/>
+            <wp:cNvGraphicFramePr>
+              <a:graphicFrameLocks xmlns:a="http://schemas.openxmlformats.org/drawingml/2006/main" noChangeAspect="1"/>
+            </wp:cNvGraphicFramePr>
+            <a:graphic xmlns:a="http://schemas.openxmlformats.org/drawingml/2006/main">
+              <a:graphicData uri="http://schemas.openxmlformats.org/drawingml/2006/picture">
+                <pic:pic xmlns:pic="http://schemas.openxmlformats.org/drawingml/2006/picture">
+                  <pic:nvPicPr>
+                    <pic:cNvPr id="1" name=""/>
+                    <pic:cNvPicPr/>
+                  </pic:nvPicPr>
+                  <pic:blipFill>
+                    <a:blip r:embed="rId14"/>
+                    <a:stretch>
+                      <a:fillRect/>
+                    </a:stretch>
+                  </pic:blipFill>
+                  <pic:spPr>
+                    <a:xfrm>
+                      <a:off x="0" y="0"/>
+                      <a:ext cx="5943600" cy="3341370"/>
+                    </a:xfrm>
+                    <a:prstGeom prst="rect">
+                      <a:avLst/>
+                    </a:prstGeom>
+                  </pic:spPr>
+                </pic:pic>
+              </a:graphicData>
+            </a:graphic>
+          </wp:inline>
+        </w:drawing>
+      </w:r>
+    </w:p>
+    <w:p>
+      <w:pPr>
+        <w:tabs>
+          <w:tab w:val="left" w:pos="3500"/>
+        </w:tabs>
+      </w:pPr>
+    </w:p>
+    <w:p>
+      <w:pPr>
+        <w:tabs>
+          <w:tab w:val="left" w:pos="3500"/>
+        </w:tabs>
+      </w:pPr>
+      <w:r>
+        <w:rPr>
+          <w:noProof/>
+        </w:rPr>
+        <w:drawing>
+          <wp:inline distT="0" distB="0" distL="0" distR="0" wp14:anchorId="2390B405" wp14:editId="0156E6F5">
+            <wp:extent cx="5943600" cy="3341370"/>
+            <wp:effectExtent l="0" t="0" r="0" b="0"/>
+            <wp:docPr id="12" name="Picture 12"/>
+            <wp:cNvGraphicFramePr>
+              <a:graphicFrameLocks xmlns:a="http://schemas.openxmlformats.org/drawingml/2006/main" noChangeAspect="1"/>
+            </wp:cNvGraphicFramePr>
+            <a:graphic xmlns:a="http://schemas.openxmlformats.org/drawingml/2006/main">
+              <a:graphicData uri="http://schemas.openxmlformats.org/drawingml/2006/picture">
+                <pic:pic xmlns:pic="http://schemas.openxmlformats.org/drawingml/2006/picture">
+                  <pic:nvPicPr>
+                    <pic:cNvPr id="1" name=""/>
+                    <pic:cNvPicPr/>
+                  </pic:nvPicPr>
+                  <pic:blipFill>
+                    <a:blip r:embed="rId15"/>
+                    <a:stretch>
+                      <a:fillRect/>
+                    </a:stretch>
+                  </pic:blipFill>
+                  <pic:spPr>
+                    <a:xfrm>
+                      <a:off x="0" y="0"/>
+                      <a:ext cx="5943600" cy="3341370"/>
+                    </a:xfrm>
+                    <a:prstGeom prst="rect">
+                      <a:avLst/>
+                    </a:prstGeom>
+                  </pic:spPr>
+                </pic:pic>
+              </a:graphicData>
+            </a:graphic>
+          </wp:inline>
+        </w:drawing>
+      </w:r>
+    </w:p>
+    <w:p>
+      <w:pPr>
+        <w:tabs>
+          <w:tab w:val="left" w:pos="3500"/>
+        </w:tabs>
+      </w:pPr>
     </w:p>
     <w:p>
       <w:pPr>

</xml_diff>

<commit_message>
Changed at Web Version
</commit_message>
<xml_diff>
--- a/work01.docx
+++ b/work01.docx
@@ -474,8 +474,6 @@
         </w:rPr>
         <w:t>New Heading Added:</w:t>
       </w:r>
-      <w:bookmarkStart w:id="0" w:name="_GoBack"/>
-      <w:bookmarkEnd w:id="0"/>
     </w:p>
     <w:p>
       <w:pPr>
@@ -756,6 +754,419 @@
         </w:tabs>
       </w:pPr>
     </w:p>
+    <w:p>
+      <w:pPr>
+        <w:tabs>
+          <w:tab w:val="left" w:pos="3500"/>
+        </w:tabs>
+        <w:rPr>
+          <w:rFonts w:asciiTheme="majorBidi" w:hAnsiTheme="majorBidi" w:cstheme="majorBidi"/>
+          <w:b/>
+          <w:bCs/>
+          <w:sz w:val="32"/>
+          <w:szCs w:val="32"/>
+        </w:rPr>
+      </w:pPr>
+    </w:p>
+    <w:p>
+      <w:pPr>
+        <w:tabs>
+          <w:tab w:val="left" w:pos="3500"/>
+        </w:tabs>
+        <w:rPr>
+          <w:rFonts w:asciiTheme="majorBidi" w:hAnsiTheme="majorBidi" w:cstheme="majorBidi"/>
+          <w:b/>
+          <w:bCs/>
+          <w:sz w:val="32"/>
+          <w:szCs w:val="32"/>
+        </w:rPr>
+      </w:pPr>
+    </w:p>
+    <w:p>
+      <w:pPr>
+        <w:tabs>
+          <w:tab w:val="left" w:pos="3500"/>
+        </w:tabs>
+        <w:rPr>
+          <w:rFonts w:asciiTheme="majorBidi" w:hAnsiTheme="majorBidi" w:cstheme="majorBidi"/>
+          <w:b/>
+          <w:bCs/>
+          <w:sz w:val="32"/>
+          <w:szCs w:val="32"/>
+        </w:rPr>
+      </w:pPr>
+      <w:r>
+        <w:rPr>
+          <w:rFonts w:asciiTheme="majorBidi" w:hAnsiTheme="majorBidi" w:cstheme="majorBidi"/>
+          <w:b/>
+          <w:bCs/>
+          <w:sz w:val="32"/>
+          <w:szCs w:val="32"/>
+        </w:rPr>
+        <w:lastRenderedPageBreak/>
+        <w:t>Change at web version then</w:t>
+      </w:r>
+      <w:bookmarkStart w:id="0" w:name="_GoBack"/>
+      <w:bookmarkEnd w:id="0"/>
+      <w:r>
+        <w:rPr>
+          <w:rFonts w:asciiTheme="majorBidi" w:hAnsiTheme="majorBidi" w:cstheme="majorBidi"/>
+          <w:b/>
+          <w:bCs/>
+          <w:sz w:val="32"/>
+          <w:szCs w:val="32"/>
+        </w:rPr>
+        <w:t xml:space="preserve"> PULL:</w:t>
+      </w:r>
+    </w:p>
+    <w:p>
+      <w:pPr>
+        <w:tabs>
+          <w:tab w:val="left" w:pos="3500"/>
+        </w:tabs>
+      </w:pPr>
+      <w:r>
+        <w:rPr>
+          <w:noProof/>
+        </w:rPr>
+        <w:drawing>
+          <wp:inline distT="0" distB="0" distL="0" distR="0" wp14:anchorId="6A183D28" wp14:editId="3EEF0C29">
+            <wp:extent cx="5943600" cy="3341370"/>
+            <wp:effectExtent l="0" t="0" r="0" b="0"/>
+            <wp:docPr id="13" name="Picture 13"/>
+            <wp:cNvGraphicFramePr>
+              <a:graphicFrameLocks xmlns:a="http://schemas.openxmlformats.org/drawingml/2006/main" noChangeAspect="1"/>
+            </wp:cNvGraphicFramePr>
+            <a:graphic xmlns:a="http://schemas.openxmlformats.org/drawingml/2006/main">
+              <a:graphicData uri="http://schemas.openxmlformats.org/drawingml/2006/picture">
+                <pic:pic xmlns:pic="http://schemas.openxmlformats.org/drawingml/2006/picture">
+                  <pic:nvPicPr>
+                    <pic:cNvPr id="1" name=""/>
+                    <pic:cNvPicPr/>
+                  </pic:nvPicPr>
+                  <pic:blipFill>
+                    <a:blip r:embed="rId16"/>
+                    <a:stretch>
+                      <a:fillRect/>
+                    </a:stretch>
+                  </pic:blipFill>
+                  <pic:spPr>
+                    <a:xfrm>
+                      <a:off x="0" y="0"/>
+                      <a:ext cx="5943600" cy="3341370"/>
+                    </a:xfrm>
+                    <a:prstGeom prst="rect">
+                      <a:avLst/>
+                    </a:prstGeom>
+                  </pic:spPr>
+                </pic:pic>
+              </a:graphicData>
+            </a:graphic>
+          </wp:inline>
+        </w:drawing>
+      </w:r>
+    </w:p>
+    <w:p>
+      <w:pPr>
+        <w:tabs>
+          <w:tab w:val="left" w:pos="3500"/>
+        </w:tabs>
+      </w:pPr>
+    </w:p>
+    <w:p>
+      <w:pPr>
+        <w:tabs>
+          <w:tab w:val="left" w:pos="3500"/>
+        </w:tabs>
+      </w:pPr>
+    </w:p>
+    <w:p>
+      <w:pPr>
+        <w:tabs>
+          <w:tab w:val="left" w:pos="3500"/>
+        </w:tabs>
+      </w:pPr>
+      <w:r>
+        <w:rPr>
+          <w:noProof/>
+        </w:rPr>
+        <w:drawing>
+          <wp:inline distT="0" distB="0" distL="0" distR="0" wp14:anchorId="73B2588F" wp14:editId="1BFC53B9">
+            <wp:extent cx="5943600" cy="3341370"/>
+            <wp:effectExtent l="0" t="0" r="0" b="0"/>
+            <wp:docPr id="14" name="Picture 14"/>
+            <wp:cNvGraphicFramePr>
+              <a:graphicFrameLocks xmlns:a="http://schemas.openxmlformats.org/drawingml/2006/main" noChangeAspect="1"/>
+            </wp:cNvGraphicFramePr>
+            <a:graphic xmlns:a="http://schemas.openxmlformats.org/drawingml/2006/main">
+              <a:graphicData uri="http://schemas.openxmlformats.org/drawingml/2006/picture">
+                <pic:pic xmlns:pic="http://schemas.openxmlformats.org/drawingml/2006/picture">
+                  <pic:nvPicPr>
+                    <pic:cNvPr id="1" name=""/>
+                    <pic:cNvPicPr/>
+                  </pic:nvPicPr>
+                  <pic:blipFill>
+                    <a:blip r:embed="rId17"/>
+                    <a:stretch>
+                      <a:fillRect/>
+                    </a:stretch>
+                  </pic:blipFill>
+                  <pic:spPr>
+                    <a:xfrm>
+                      <a:off x="0" y="0"/>
+                      <a:ext cx="5943600" cy="3341370"/>
+                    </a:xfrm>
+                    <a:prstGeom prst="rect">
+                      <a:avLst/>
+                    </a:prstGeom>
+                  </pic:spPr>
+                </pic:pic>
+              </a:graphicData>
+            </a:graphic>
+          </wp:inline>
+        </w:drawing>
+      </w:r>
+    </w:p>
+    <w:p>
+      <w:pPr>
+        <w:tabs>
+          <w:tab w:val="left" w:pos="3500"/>
+        </w:tabs>
+      </w:pPr>
+    </w:p>
+    <w:p>
+      <w:pPr>
+        <w:tabs>
+          <w:tab w:val="left" w:pos="3500"/>
+        </w:tabs>
+      </w:pPr>
+      <w:r>
+        <w:rPr>
+          <w:noProof/>
+        </w:rPr>
+        <w:lastRenderedPageBreak/>
+        <w:drawing>
+          <wp:inline distT="0" distB="0" distL="0" distR="0" wp14:anchorId="3A2497BB" wp14:editId="28DDAB44">
+            <wp:extent cx="5943600" cy="3341370"/>
+            <wp:effectExtent l="0" t="0" r="0" b="0"/>
+            <wp:docPr id="15" name="Picture 15"/>
+            <wp:cNvGraphicFramePr>
+              <a:graphicFrameLocks xmlns:a="http://schemas.openxmlformats.org/drawingml/2006/main" noChangeAspect="1"/>
+            </wp:cNvGraphicFramePr>
+            <a:graphic xmlns:a="http://schemas.openxmlformats.org/drawingml/2006/main">
+              <a:graphicData uri="http://schemas.openxmlformats.org/drawingml/2006/picture">
+                <pic:pic xmlns:pic="http://schemas.openxmlformats.org/drawingml/2006/picture">
+                  <pic:nvPicPr>
+                    <pic:cNvPr id="1" name=""/>
+                    <pic:cNvPicPr/>
+                  </pic:nvPicPr>
+                  <pic:blipFill>
+                    <a:blip r:embed="rId18"/>
+                    <a:stretch>
+                      <a:fillRect/>
+                    </a:stretch>
+                  </pic:blipFill>
+                  <pic:spPr>
+                    <a:xfrm>
+                      <a:off x="0" y="0"/>
+                      <a:ext cx="5943600" cy="3341370"/>
+                    </a:xfrm>
+                    <a:prstGeom prst="rect">
+                      <a:avLst/>
+                    </a:prstGeom>
+                  </pic:spPr>
+                </pic:pic>
+              </a:graphicData>
+            </a:graphic>
+          </wp:inline>
+        </w:drawing>
+      </w:r>
+    </w:p>
+    <w:p>
+      <w:pPr>
+        <w:tabs>
+          <w:tab w:val="left" w:pos="3500"/>
+        </w:tabs>
+      </w:pPr>
+    </w:p>
+    <w:p>
+      <w:pPr>
+        <w:tabs>
+          <w:tab w:val="left" w:pos="3500"/>
+        </w:tabs>
+      </w:pPr>
+      <w:r>
+        <w:rPr>
+          <w:noProof/>
+        </w:rPr>
+        <w:drawing>
+          <wp:inline distT="0" distB="0" distL="0" distR="0" wp14:anchorId="5B000A5F" wp14:editId="2B9AC0F8">
+            <wp:extent cx="5943600" cy="3341370"/>
+            <wp:effectExtent l="0" t="0" r="0" b="0"/>
+            <wp:docPr id="16" name="Picture 16"/>
+            <wp:cNvGraphicFramePr>
+              <a:graphicFrameLocks xmlns:a="http://schemas.openxmlformats.org/drawingml/2006/main" noChangeAspect="1"/>
+            </wp:cNvGraphicFramePr>
+            <a:graphic xmlns:a="http://schemas.openxmlformats.org/drawingml/2006/main">
+              <a:graphicData uri="http://schemas.openxmlformats.org/drawingml/2006/picture">
+                <pic:pic xmlns:pic="http://schemas.openxmlformats.org/drawingml/2006/picture">
+                  <pic:nvPicPr>
+                    <pic:cNvPr id="1" name=""/>
+                    <pic:cNvPicPr/>
+                  </pic:nvPicPr>
+                  <pic:blipFill>
+                    <a:blip r:embed="rId19"/>
+                    <a:stretch>
+                      <a:fillRect/>
+                    </a:stretch>
+                  </pic:blipFill>
+                  <pic:spPr>
+                    <a:xfrm>
+                      <a:off x="0" y="0"/>
+                      <a:ext cx="5943600" cy="3341370"/>
+                    </a:xfrm>
+                    <a:prstGeom prst="rect">
+                      <a:avLst/>
+                    </a:prstGeom>
+                  </pic:spPr>
+                </pic:pic>
+              </a:graphicData>
+            </a:graphic>
+          </wp:inline>
+        </w:drawing>
+      </w:r>
+    </w:p>
+    <w:p>
+      <w:pPr>
+        <w:tabs>
+          <w:tab w:val="left" w:pos="3500"/>
+        </w:tabs>
+      </w:pPr>
+    </w:p>
+    <w:p>
+      <w:pPr>
+        <w:tabs>
+          <w:tab w:val="left" w:pos="3500"/>
+        </w:tabs>
+      </w:pPr>
+      <w:r>
+        <w:rPr>
+          <w:noProof/>
+        </w:rPr>
+        <w:lastRenderedPageBreak/>
+        <w:drawing>
+          <wp:inline distT="0" distB="0" distL="0" distR="0" wp14:anchorId="6AE9B77E" wp14:editId="23314EF7">
+            <wp:extent cx="5943600" cy="3341370"/>
+            <wp:effectExtent l="0" t="0" r="0" b="0"/>
+            <wp:docPr id="17" name="Picture 17"/>
+            <wp:cNvGraphicFramePr>
+              <a:graphicFrameLocks xmlns:a="http://schemas.openxmlformats.org/drawingml/2006/main" noChangeAspect="1"/>
+            </wp:cNvGraphicFramePr>
+            <a:graphic xmlns:a="http://schemas.openxmlformats.org/drawingml/2006/main">
+              <a:graphicData uri="http://schemas.openxmlformats.org/drawingml/2006/picture">
+                <pic:pic xmlns:pic="http://schemas.openxmlformats.org/drawingml/2006/picture">
+                  <pic:nvPicPr>
+                    <pic:cNvPr id="1" name=""/>
+                    <pic:cNvPicPr/>
+                  </pic:nvPicPr>
+                  <pic:blipFill>
+                    <a:blip r:embed="rId20"/>
+                    <a:stretch>
+                      <a:fillRect/>
+                    </a:stretch>
+                  </pic:blipFill>
+                  <pic:spPr>
+                    <a:xfrm>
+                      <a:off x="0" y="0"/>
+                      <a:ext cx="5943600" cy="3341370"/>
+                    </a:xfrm>
+                    <a:prstGeom prst="rect">
+                      <a:avLst/>
+                    </a:prstGeom>
+                  </pic:spPr>
+                </pic:pic>
+              </a:graphicData>
+            </a:graphic>
+          </wp:inline>
+        </w:drawing>
+      </w:r>
+    </w:p>
+    <w:p>
+      <w:pPr>
+        <w:tabs>
+          <w:tab w:val="left" w:pos="3500"/>
+        </w:tabs>
+      </w:pPr>
+    </w:p>
+    <w:p>
+      <w:pPr>
+        <w:tabs>
+          <w:tab w:val="left" w:pos="3500"/>
+        </w:tabs>
+      </w:pPr>
+    </w:p>
+    <w:p>
+      <w:pPr>
+        <w:tabs>
+          <w:tab w:val="left" w:pos="3500"/>
+        </w:tabs>
+      </w:pPr>
+    </w:p>
+    <w:p>
+      <w:pPr>
+        <w:tabs>
+          <w:tab w:val="left" w:pos="3500"/>
+        </w:tabs>
+      </w:pPr>
+      <w:r>
+        <w:rPr>
+          <w:noProof/>
+        </w:rPr>
+        <w:drawing>
+          <wp:inline distT="0" distB="0" distL="0" distR="0" wp14:anchorId="35AF2CAD" wp14:editId="1C51C59D">
+            <wp:extent cx="5943600" cy="3341370"/>
+            <wp:effectExtent l="0" t="0" r="0" b="0"/>
+            <wp:docPr id="18" name="Picture 18"/>
+            <wp:cNvGraphicFramePr>
+              <a:graphicFrameLocks xmlns:a="http://schemas.openxmlformats.org/drawingml/2006/main" noChangeAspect="1"/>
+            </wp:cNvGraphicFramePr>
+            <a:graphic xmlns:a="http://schemas.openxmlformats.org/drawingml/2006/main">
+              <a:graphicData uri="http://schemas.openxmlformats.org/drawingml/2006/picture">
+                <pic:pic xmlns:pic="http://schemas.openxmlformats.org/drawingml/2006/picture">
+                  <pic:nvPicPr>
+                    <pic:cNvPr id="1" name=""/>
+                    <pic:cNvPicPr/>
+                  </pic:nvPicPr>
+                  <pic:blipFill>
+                    <a:blip r:embed="rId21"/>
+                    <a:stretch>
+                      <a:fillRect/>
+                    </a:stretch>
+                  </pic:blipFill>
+                  <pic:spPr>
+                    <a:xfrm>
+                      <a:off x="0" y="0"/>
+                      <a:ext cx="5943600" cy="3341370"/>
+                    </a:xfrm>
+                    <a:prstGeom prst="rect">
+                      <a:avLst/>
+                    </a:prstGeom>
+                  </pic:spPr>
+                </pic:pic>
+              </a:graphicData>
+            </a:graphic>
+          </wp:inline>
+        </w:drawing>
+      </w:r>
+    </w:p>
+    <w:p>
+      <w:pPr>
+        <w:tabs>
+          <w:tab w:val="left" w:pos="3500"/>
+        </w:tabs>
+      </w:pPr>
+    </w:p>
+    <w:p/>
     <w:p>
       <w:pPr>
         <w:tabs>

</xml_diff>

<commit_message>
Merge Conflicts Resolved SS
</commit_message>
<xml_diff>
--- a/work01.docx
+++ b/work01.docx
@@ -804,11 +804,362 @@
           <w:szCs w:val="32"/>
         </w:rPr>
         <w:lastRenderedPageBreak/>
-        <w:t>Change at web version then</w:t>
-      </w:r>
-      <w:bookmarkStart w:id="0" w:name="_GoBack"/>
-      <w:bookmarkEnd w:id="0"/>
-      <w:r>
+        <w:t>Change at web version then PULL:</w:t>
+      </w:r>
+    </w:p>
+    <w:p>
+      <w:pPr>
+        <w:tabs>
+          <w:tab w:val="left" w:pos="3500"/>
+        </w:tabs>
+      </w:pPr>
+      <w:r>
+        <w:rPr>
+          <w:noProof/>
+        </w:rPr>
+        <w:drawing>
+          <wp:inline distT="0" distB="0" distL="0" distR="0" wp14:anchorId="6A183D28" wp14:editId="3EEF0C29">
+            <wp:extent cx="5943600" cy="3341370"/>
+            <wp:effectExtent l="0" t="0" r="0" b="0"/>
+            <wp:docPr id="13" name="Picture 13"/>
+            <wp:cNvGraphicFramePr>
+              <a:graphicFrameLocks xmlns:a="http://schemas.openxmlformats.org/drawingml/2006/main" noChangeAspect="1"/>
+            </wp:cNvGraphicFramePr>
+            <a:graphic xmlns:a="http://schemas.openxmlformats.org/drawingml/2006/main">
+              <a:graphicData uri="http://schemas.openxmlformats.org/drawingml/2006/picture">
+                <pic:pic xmlns:pic="http://schemas.openxmlformats.org/drawingml/2006/picture">
+                  <pic:nvPicPr>
+                    <pic:cNvPr id="1" name=""/>
+                    <pic:cNvPicPr/>
+                  </pic:nvPicPr>
+                  <pic:blipFill>
+                    <a:blip r:embed="rId16"/>
+                    <a:stretch>
+                      <a:fillRect/>
+                    </a:stretch>
+                  </pic:blipFill>
+                  <pic:spPr>
+                    <a:xfrm>
+                      <a:off x="0" y="0"/>
+                      <a:ext cx="5943600" cy="3341370"/>
+                    </a:xfrm>
+                    <a:prstGeom prst="rect">
+                      <a:avLst/>
+                    </a:prstGeom>
+                  </pic:spPr>
+                </pic:pic>
+              </a:graphicData>
+            </a:graphic>
+          </wp:inline>
+        </w:drawing>
+      </w:r>
+    </w:p>
+    <w:p>
+      <w:pPr>
+        <w:tabs>
+          <w:tab w:val="left" w:pos="3500"/>
+        </w:tabs>
+      </w:pPr>
+    </w:p>
+    <w:p>
+      <w:pPr>
+        <w:tabs>
+          <w:tab w:val="left" w:pos="3500"/>
+        </w:tabs>
+      </w:pPr>
+    </w:p>
+    <w:p>
+      <w:pPr>
+        <w:tabs>
+          <w:tab w:val="left" w:pos="3500"/>
+        </w:tabs>
+      </w:pPr>
+      <w:r>
+        <w:rPr>
+          <w:noProof/>
+        </w:rPr>
+        <w:drawing>
+          <wp:inline distT="0" distB="0" distL="0" distR="0" wp14:anchorId="73B2588F" wp14:editId="1BFC53B9">
+            <wp:extent cx="5943600" cy="3341370"/>
+            <wp:effectExtent l="0" t="0" r="0" b="0"/>
+            <wp:docPr id="14" name="Picture 14"/>
+            <wp:cNvGraphicFramePr>
+              <a:graphicFrameLocks xmlns:a="http://schemas.openxmlformats.org/drawingml/2006/main" noChangeAspect="1"/>
+            </wp:cNvGraphicFramePr>
+            <a:graphic xmlns:a="http://schemas.openxmlformats.org/drawingml/2006/main">
+              <a:graphicData uri="http://schemas.openxmlformats.org/drawingml/2006/picture">
+                <pic:pic xmlns:pic="http://schemas.openxmlformats.org/drawingml/2006/picture">
+                  <pic:nvPicPr>
+                    <pic:cNvPr id="1" name=""/>
+                    <pic:cNvPicPr/>
+                  </pic:nvPicPr>
+                  <pic:blipFill>
+                    <a:blip r:embed="rId17"/>
+                    <a:stretch>
+                      <a:fillRect/>
+                    </a:stretch>
+                  </pic:blipFill>
+                  <pic:spPr>
+                    <a:xfrm>
+                      <a:off x="0" y="0"/>
+                      <a:ext cx="5943600" cy="3341370"/>
+                    </a:xfrm>
+                    <a:prstGeom prst="rect">
+                      <a:avLst/>
+                    </a:prstGeom>
+                  </pic:spPr>
+                </pic:pic>
+              </a:graphicData>
+            </a:graphic>
+          </wp:inline>
+        </w:drawing>
+      </w:r>
+    </w:p>
+    <w:p>
+      <w:pPr>
+        <w:tabs>
+          <w:tab w:val="left" w:pos="3500"/>
+        </w:tabs>
+      </w:pPr>
+    </w:p>
+    <w:p>
+      <w:pPr>
+        <w:tabs>
+          <w:tab w:val="left" w:pos="3500"/>
+        </w:tabs>
+      </w:pPr>
+      <w:r>
+        <w:rPr>
+          <w:noProof/>
+        </w:rPr>
+        <w:lastRenderedPageBreak/>
+        <w:drawing>
+          <wp:inline distT="0" distB="0" distL="0" distR="0" wp14:anchorId="3A2497BB" wp14:editId="28DDAB44">
+            <wp:extent cx="5943600" cy="3341370"/>
+            <wp:effectExtent l="0" t="0" r="0" b="0"/>
+            <wp:docPr id="15" name="Picture 15"/>
+            <wp:cNvGraphicFramePr>
+              <a:graphicFrameLocks xmlns:a="http://schemas.openxmlformats.org/drawingml/2006/main" noChangeAspect="1"/>
+            </wp:cNvGraphicFramePr>
+            <a:graphic xmlns:a="http://schemas.openxmlformats.org/drawingml/2006/main">
+              <a:graphicData uri="http://schemas.openxmlformats.org/drawingml/2006/picture">
+                <pic:pic xmlns:pic="http://schemas.openxmlformats.org/drawingml/2006/picture">
+                  <pic:nvPicPr>
+                    <pic:cNvPr id="1" name=""/>
+                    <pic:cNvPicPr/>
+                  </pic:nvPicPr>
+                  <pic:blipFill>
+                    <a:blip r:embed="rId18"/>
+                    <a:stretch>
+                      <a:fillRect/>
+                    </a:stretch>
+                  </pic:blipFill>
+                  <pic:spPr>
+                    <a:xfrm>
+                      <a:off x="0" y="0"/>
+                      <a:ext cx="5943600" cy="3341370"/>
+                    </a:xfrm>
+                    <a:prstGeom prst="rect">
+                      <a:avLst/>
+                    </a:prstGeom>
+                  </pic:spPr>
+                </pic:pic>
+              </a:graphicData>
+            </a:graphic>
+          </wp:inline>
+        </w:drawing>
+      </w:r>
+    </w:p>
+    <w:p>
+      <w:pPr>
+        <w:tabs>
+          <w:tab w:val="left" w:pos="3500"/>
+        </w:tabs>
+      </w:pPr>
+    </w:p>
+    <w:p>
+      <w:pPr>
+        <w:tabs>
+          <w:tab w:val="left" w:pos="3500"/>
+        </w:tabs>
+      </w:pPr>
+      <w:r>
+        <w:rPr>
+          <w:noProof/>
+        </w:rPr>
+        <w:drawing>
+          <wp:inline distT="0" distB="0" distL="0" distR="0" wp14:anchorId="5B000A5F" wp14:editId="2B9AC0F8">
+            <wp:extent cx="5943600" cy="3341370"/>
+            <wp:effectExtent l="0" t="0" r="0" b="0"/>
+            <wp:docPr id="16" name="Picture 16"/>
+            <wp:cNvGraphicFramePr>
+              <a:graphicFrameLocks xmlns:a="http://schemas.openxmlformats.org/drawingml/2006/main" noChangeAspect="1"/>
+            </wp:cNvGraphicFramePr>
+            <a:graphic xmlns:a="http://schemas.openxmlformats.org/drawingml/2006/main">
+              <a:graphicData uri="http://schemas.openxmlformats.org/drawingml/2006/picture">
+                <pic:pic xmlns:pic="http://schemas.openxmlformats.org/drawingml/2006/picture">
+                  <pic:nvPicPr>
+                    <pic:cNvPr id="1" name=""/>
+                    <pic:cNvPicPr/>
+                  </pic:nvPicPr>
+                  <pic:blipFill>
+                    <a:blip r:embed="rId19"/>
+                    <a:stretch>
+                      <a:fillRect/>
+                    </a:stretch>
+                  </pic:blipFill>
+                  <pic:spPr>
+                    <a:xfrm>
+                      <a:off x="0" y="0"/>
+                      <a:ext cx="5943600" cy="3341370"/>
+                    </a:xfrm>
+                    <a:prstGeom prst="rect">
+                      <a:avLst/>
+                    </a:prstGeom>
+                  </pic:spPr>
+                </pic:pic>
+              </a:graphicData>
+            </a:graphic>
+          </wp:inline>
+        </w:drawing>
+      </w:r>
+    </w:p>
+    <w:p>
+      <w:pPr>
+        <w:tabs>
+          <w:tab w:val="left" w:pos="3500"/>
+        </w:tabs>
+      </w:pPr>
+    </w:p>
+    <w:p>
+      <w:pPr>
+        <w:tabs>
+          <w:tab w:val="left" w:pos="3500"/>
+        </w:tabs>
+      </w:pPr>
+      <w:r>
+        <w:rPr>
+          <w:noProof/>
+        </w:rPr>
+        <w:lastRenderedPageBreak/>
+        <w:drawing>
+          <wp:inline distT="0" distB="0" distL="0" distR="0" wp14:anchorId="6AE9B77E" wp14:editId="23314EF7">
+            <wp:extent cx="5943600" cy="3341370"/>
+            <wp:effectExtent l="0" t="0" r="0" b="0"/>
+            <wp:docPr id="17" name="Picture 17"/>
+            <wp:cNvGraphicFramePr>
+              <a:graphicFrameLocks xmlns:a="http://schemas.openxmlformats.org/drawingml/2006/main" noChangeAspect="1"/>
+            </wp:cNvGraphicFramePr>
+            <a:graphic xmlns:a="http://schemas.openxmlformats.org/drawingml/2006/main">
+              <a:graphicData uri="http://schemas.openxmlformats.org/drawingml/2006/picture">
+                <pic:pic xmlns:pic="http://schemas.openxmlformats.org/drawingml/2006/picture">
+                  <pic:nvPicPr>
+                    <pic:cNvPr id="1" name=""/>
+                    <pic:cNvPicPr/>
+                  </pic:nvPicPr>
+                  <pic:blipFill>
+                    <a:blip r:embed="rId20"/>
+                    <a:stretch>
+                      <a:fillRect/>
+                    </a:stretch>
+                  </pic:blipFill>
+                  <pic:spPr>
+                    <a:xfrm>
+                      <a:off x="0" y="0"/>
+                      <a:ext cx="5943600" cy="3341370"/>
+                    </a:xfrm>
+                    <a:prstGeom prst="rect">
+                      <a:avLst/>
+                    </a:prstGeom>
+                  </pic:spPr>
+                </pic:pic>
+              </a:graphicData>
+            </a:graphic>
+          </wp:inline>
+        </w:drawing>
+      </w:r>
+    </w:p>
+    <w:p>
+      <w:pPr>
+        <w:tabs>
+          <w:tab w:val="left" w:pos="3500"/>
+        </w:tabs>
+      </w:pPr>
+    </w:p>
+    <w:p>
+      <w:pPr>
+        <w:tabs>
+          <w:tab w:val="left" w:pos="3500"/>
+        </w:tabs>
+      </w:pPr>
+    </w:p>
+    <w:p>
+      <w:pPr>
+        <w:tabs>
+          <w:tab w:val="left" w:pos="3500"/>
+        </w:tabs>
+      </w:pPr>
+    </w:p>
+    <w:p>
+      <w:pPr>
+        <w:tabs>
+          <w:tab w:val="left" w:pos="3500"/>
+        </w:tabs>
+      </w:pPr>
+      <w:r>
+        <w:rPr>
+          <w:noProof/>
+        </w:rPr>
+        <w:drawing>
+          <wp:inline distT="0" distB="0" distL="0" distR="0" wp14:anchorId="35AF2CAD" wp14:editId="1C51C59D">
+            <wp:extent cx="5943600" cy="3341370"/>
+            <wp:effectExtent l="0" t="0" r="0" b="0"/>
+            <wp:docPr id="18" name="Picture 18"/>
+            <wp:cNvGraphicFramePr>
+              <a:graphicFrameLocks xmlns:a="http://schemas.openxmlformats.org/drawingml/2006/main" noChangeAspect="1"/>
+            </wp:cNvGraphicFramePr>
+            <a:graphic xmlns:a="http://schemas.openxmlformats.org/drawingml/2006/main">
+              <a:graphicData uri="http://schemas.openxmlformats.org/drawingml/2006/picture">
+                <pic:pic xmlns:pic="http://schemas.openxmlformats.org/drawingml/2006/picture">
+                  <pic:nvPicPr>
+                    <pic:cNvPr id="1" name=""/>
+                    <pic:cNvPicPr/>
+                  </pic:nvPicPr>
+                  <pic:blipFill>
+                    <a:blip r:embed="rId21"/>
+                    <a:stretch>
+                      <a:fillRect/>
+                    </a:stretch>
+                  </pic:blipFill>
+                  <pic:spPr>
+                    <a:xfrm>
+                      <a:off x="0" y="0"/>
+                      <a:ext cx="5943600" cy="3341370"/>
+                    </a:xfrm>
+                    <a:prstGeom prst="rect">
+                      <a:avLst/>
+                    </a:prstGeom>
+                  </pic:spPr>
+                </pic:pic>
+              </a:graphicData>
+            </a:graphic>
+          </wp:inline>
+        </w:drawing>
+      </w:r>
+    </w:p>
+    <w:p>
+      <w:pPr>
+        <w:tabs>
+          <w:tab w:val="left" w:pos="3500"/>
+        </w:tabs>
+      </w:pPr>
+    </w:p>
+    <w:p/>
+    <w:p>
+      <w:pPr>
+        <w:tabs>
+          <w:tab w:val="left" w:pos="3500"/>
+        </w:tabs>
         <w:rPr>
           <w:rFonts w:asciiTheme="majorBidi" w:hAnsiTheme="majorBidi" w:cstheme="majorBidi"/>
           <w:b/>
@@ -816,357 +1167,558 @@
           <w:sz w:val="32"/>
           <w:szCs w:val="32"/>
         </w:rPr>
-        <w:t xml:space="preserve"> PULL:</w:t>
-      </w:r>
-    </w:p>
-    <w:p>
-      <w:pPr>
-        <w:tabs>
-          <w:tab w:val="left" w:pos="3500"/>
-        </w:tabs>
-      </w:pPr>
-      <w:r>
-        <w:rPr>
-          <w:noProof/>
-        </w:rPr>
-        <w:drawing>
-          <wp:inline distT="0" distB="0" distL="0" distR="0" wp14:anchorId="6A183D28" wp14:editId="3EEF0C29">
-            <wp:extent cx="5943600" cy="3341370"/>
-            <wp:effectExtent l="0" t="0" r="0" b="0"/>
-            <wp:docPr id="13" name="Picture 13"/>
-            <wp:cNvGraphicFramePr>
-              <a:graphicFrameLocks xmlns:a="http://schemas.openxmlformats.org/drawingml/2006/main" noChangeAspect="1"/>
-            </wp:cNvGraphicFramePr>
-            <a:graphic xmlns:a="http://schemas.openxmlformats.org/drawingml/2006/main">
-              <a:graphicData uri="http://schemas.openxmlformats.org/drawingml/2006/picture">
-                <pic:pic xmlns:pic="http://schemas.openxmlformats.org/drawingml/2006/picture">
-                  <pic:nvPicPr>
-                    <pic:cNvPr id="1" name=""/>
-                    <pic:cNvPicPr/>
-                  </pic:nvPicPr>
-                  <pic:blipFill>
-                    <a:blip r:embed="rId16"/>
-                    <a:stretch>
-                      <a:fillRect/>
-                    </a:stretch>
-                  </pic:blipFill>
-                  <pic:spPr>
-                    <a:xfrm>
-                      <a:off x="0" y="0"/>
-                      <a:ext cx="5943600" cy="3341370"/>
-                    </a:xfrm>
-                    <a:prstGeom prst="rect">
-                      <a:avLst/>
-                    </a:prstGeom>
-                  </pic:spPr>
-                </pic:pic>
-              </a:graphicData>
-            </a:graphic>
-          </wp:inline>
-        </w:drawing>
-      </w:r>
-    </w:p>
-    <w:p>
-      <w:pPr>
-        <w:tabs>
-          <w:tab w:val="left" w:pos="3500"/>
-        </w:tabs>
-      </w:pPr>
-    </w:p>
-    <w:p>
-      <w:pPr>
-        <w:tabs>
-          <w:tab w:val="left" w:pos="3500"/>
-        </w:tabs>
-      </w:pPr>
-    </w:p>
-    <w:p>
-      <w:pPr>
-        <w:tabs>
-          <w:tab w:val="left" w:pos="3500"/>
-        </w:tabs>
-      </w:pPr>
-      <w:r>
-        <w:rPr>
-          <w:noProof/>
-        </w:rPr>
-        <w:drawing>
-          <wp:inline distT="0" distB="0" distL="0" distR="0" wp14:anchorId="73B2588F" wp14:editId="1BFC53B9">
-            <wp:extent cx="5943600" cy="3341370"/>
-            <wp:effectExtent l="0" t="0" r="0" b="0"/>
-            <wp:docPr id="14" name="Picture 14"/>
-            <wp:cNvGraphicFramePr>
-              <a:graphicFrameLocks xmlns:a="http://schemas.openxmlformats.org/drawingml/2006/main" noChangeAspect="1"/>
-            </wp:cNvGraphicFramePr>
-            <a:graphic xmlns:a="http://schemas.openxmlformats.org/drawingml/2006/main">
-              <a:graphicData uri="http://schemas.openxmlformats.org/drawingml/2006/picture">
-                <pic:pic xmlns:pic="http://schemas.openxmlformats.org/drawingml/2006/picture">
-                  <pic:nvPicPr>
-                    <pic:cNvPr id="1" name=""/>
-                    <pic:cNvPicPr/>
-                  </pic:nvPicPr>
-                  <pic:blipFill>
-                    <a:blip r:embed="rId17"/>
-                    <a:stretch>
-                      <a:fillRect/>
-                    </a:stretch>
-                  </pic:blipFill>
-                  <pic:spPr>
-                    <a:xfrm>
-                      <a:off x="0" y="0"/>
-                      <a:ext cx="5943600" cy="3341370"/>
-                    </a:xfrm>
-                    <a:prstGeom prst="rect">
-                      <a:avLst/>
-                    </a:prstGeom>
-                  </pic:spPr>
-                </pic:pic>
-              </a:graphicData>
-            </a:graphic>
-          </wp:inline>
-        </w:drawing>
-      </w:r>
-    </w:p>
-    <w:p>
-      <w:pPr>
-        <w:tabs>
-          <w:tab w:val="left" w:pos="3500"/>
-        </w:tabs>
-      </w:pPr>
-    </w:p>
-    <w:p>
-      <w:pPr>
-        <w:tabs>
-          <w:tab w:val="left" w:pos="3500"/>
-        </w:tabs>
-      </w:pPr>
-      <w:r>
-        <w:rPr>
-          <w:noProof/>
+      </w:pPr>
+      <w:r>
+        <w:rPr>
+          <w:rFonts w:asciiTheme="majorBidi" w:hAnsiTheme="majorBidi" w:cstheme="majorBidi"/>
+          <w:b/>
+          <w:bCs/>
+          <w:sz w:val="32"/>
+          <w:szCs w:val="32"/>
         </w:rPr>
         <w:lastRenderedPageBreak/>
-        <w:drawing>
-          <wp:inline distT="0" distB="0" distL="0" distR="0" wp14:anchorId="3A2497BB" wp14:editId="28DDAB44">
-            <wp:extent cx="5943600" cy="3341370"/>
-            <wp:effectExtent l="0" t="0" r="0" b="0"/>
-            <wp:docPr id="15" name="Picture 15"/>
-            <wp:cNvGraphicFramePr>
-              <a:graphicFrameLocks xmlns:a="http://schemas.openxmlformats.org/drawingml/2006/main" noChangeAspect="1"/>
-            </wp:cNvGraphicFramePr>
-            <a:graphic xmlns:a="http://schemas.openxmlformats.org/drawingml/2006/main">
-              <a:graphicData uri="http://schemas.openxmlformats.org/drawingml/2006/picture">
-                <pic:pic xmlns:pic="http://schemas.openxmlformats.org/drawingml/2006/picture">
-                  <pic:nvPicPr>
-                    <pic:cNvPr id="1" name=""/>
-                    <pic:cNvPicPr/>
-                  </pic:nvPicPr>
-                  <pic:blipFill>
-                    <a:blip r:embed="rId18"/>
-                    <a:stretch>
-                      <a:fillRect/>
-                    </a:stretch>
-                  </pic:blipFill>
-                  <pic:spPr>
-                    <a:xfrm>
-                      <a:off x="0" y="0"/>
-                      <a:ext cx="5943600" cy="3341370"/>
-                    </a:xfrm>
-                    <a:prstGeom prst="rect">
-                      <a:avLst/>
-                    </a:prstGeom>
-                  </pic:spPr>
-                </pic:pic>
-              </a:graphicData>
-            </a:graphic>
-          </wp:inline>
-        </w:drawing>
-      </w:r>
-    </w:p>
-    <w:p>
-      <w:pPr>
-        <w:tabs>
-          <w:tab w:val="left" w:pos="3500"/>
-        </w:tabs>
-      </w:pPr>
-    </w:p>
-    <w:p>
-      <w:pPr>
-        <w:tabs>
-          <w:tab w:val="left" w:pos="3500"/>
-        </w:tabs>
-      </w:pPr>
-      <w:r>
-        <w:rPr>
-          <w:noProof/>
-        </w:rPr>
-        <w:drawing>
-          <wp:inline distT="0" distB="0" distL="0" distR="0" wp14:anchorId="5B000A5F" wp14:editId="2B9AC0F8">
-            <wp:extent cx="5943600" cy="3341370"/>
-            <wp:effectExtent l="0" t="0" r="0" b="0"/>
-            <wp:docPr id="16" name="Picture 16"/>
-            <wp:cNvGraphicFramePr>
-              <a:graphicFrameLocks xmlns:a="http://schemas.openxmlformats.org/drawingml/2006/main" noChangeAspect="1"/>
-            </wp:cNvGraphicFramePr>
-            <a:graphic xmlns:a="http://schemas.openxmlformats.org/drawingml/2006/main">
-              <a:graphicData uri="http://schemas.openxmlformats.org/drawingml/2006/picture">
-                <pic:pic xmlns:pic="http://schemas.openxmlformats.org/drawingml/2006/picture">
-                  <pic:nvPicPr>
-                    <pic:cNvPr id="1" name=""/>
-                    <pic:cNvPicPr/>
-                  </pic:nvPicPr>
-                  <pic:blipFill>
-                    <a:blip r:embed="rId19"/>
-                    <a:stretch>
-                      <a:fillRect/>
-                    </a:stretch>
-                  </pic:blipFill>
-                  <pic:spPr>
-                    <a:xfrm>
-                      <a:off x="0" y="0"/>
-                      <a:ext cx="5943600" cy="3341370"/>
-                    </a:xfrm>
-                    <a:prstGeom prst="rect">
-                      <a:avLst/>
-                    </a:prstGeom>
-                  </pic:spPr>
-                </pic:pic>
-              </a:graphicData>
-            </a:graphic>
-          </wp:inline>
-        </w:drawing>
-      </w:r>
-    </w:p>
-    <w:p>
-      <w:pPr>
-        <w:tabs>
-          <w:tab w:val="left" w:pos="3500"/>
-        </w:tabs>
-      </w:pPr>
-    </w:p>
-    <w:p>
-      <w:pPr>
-        <w:tabs>
-          <w:tab w:val="left" w:pos="3500"/>
-        </w:tabs>
-      </w:pPr>
+        <w:t>Merge Conflicts:</w:t>
+      </w:r>
+    </w:p>
+    <w:p>
+      <w:r>
+        <w:rPr>
+          <w:noProof/>
+        </w:rPr>
+        <w:drawing>
+          <wp:inline distT="0" distB="0" distL="0" distR="0" wp14:anchorId="7740C0BF" wp14:editId="0A2F60CB">
+            <wp:extent cx="5943600" cy="3341370"/>
+            <wp:effectExtent l="0" t="0" r="0" b="0"/>
+            <wp:docPr id="20" name="Picture 20"/>
+            <wp:cNvGraphicFramePr>
+              <a:graphicFrameLocks xmlns:a="http://schemas.openxmlformats.org/drawingml/2006/main" noChangeAspect="1"/>
+            </wp:cNvGraphicFramePr>
+            <a:graphic xmlns:a="http://schemas.openxmlformats.org/drawingml/2006/main">
+              <a:graphicData uri="http://schemas.openxmlformats.org/drawingml/2006/picture">
+                <pic:pic xmlns:pic="http://schemas.openxmlformats.org/drawingml/2006/picture">
+                  <pic:nvPicPr>
+                    <pic:cNvPr id="1" name=""/>
+                    <pic:cNvPicPr/>
+                  </pic:nvPicPr>
+                  <pic:blipFill>
+                    <a:blip r:embed="rId22"/>
+                    <a:stretch>
+                      <a:fillRect/>
+                    </a:stretch>
+                  </pic:blipFill>
+                  <pic:spPr>
+                    <a:xfrm>
+                      <a:off x="0" y="0"/>
+                      <a:ext cx="5943600" cy="3341370"/>
+                    </a:xfrm>
+                    <a:prstGeom prst="rect">
+                      <a:avLst/>
+                    </a:prstGeom>
+                  </pic:spPr>
+                </pic:pic>
+              </a:graphicData>
+            </a:graphic>
+          </wp:inline>
+        </w:drawing>
+      </w:r>
+    </w:p>
+    <w:p/>
+    <w:p>
+      <w:r>
+        <w:rPr>
+          <w:noProof/>
+        </w:rPr>
+        <w:drawing>
+          <wp:inline distT="0" distB="0" distL="0" distR="0" wp14:anchorId="56A0F388" wp14:editId="77AB938D">
+            <wp:extent cx="5943600" cy="3341370"/>
+            <wp:effectExtent l="0" t="0" r="0" b="0"/>
+            <wp:docPr id="21" name="Picture 21"/>
+            <wp:cNvGraphicFramePr>
+              <a:graphicFrameLocks xmlns:a="http://schemas.openxmlformats.org/drawingml/2006/main" noChangeAspect="1"/>
+            </wp:cNvGraphicFramePr>
+            <a:graphic xmlns:a="http://schemas.openxmlformats.org/drawingml/2006/main">
+              <a:graphicData uri="http://schemas.openxmlformats.org/drawingml/2006/picture">
+                <pic:pic xmlns:pic="http://schemas.openxmlformats.org/drawingml/2006/picture">
+                  <pic:nvPicPr>
+                    <pic:cNvPr id="1" name=""/>
+                    <pic:cNvPicPr/>
+                  </pic:nvPicPr>
+                  <pic:blipFill>
+                    <a:blip r:embed="rId23"/>
+                    <a:stretch>
+                      <a:fillRect/>
+                    </a:stretch>
+                  </pic:blipFill>
+                  <pic:spPr>
+                    <a:xfrm>
+                      <a:off x="0" y="0"/>
+                      <a:ext cx="5943600" cy="3341370"/>
+                    </a:xfrm>
+                    <a:prstGeom prst="rect">
+                      <a:avLst/>
+                    </a:prstGeom>
+                  </pic:spPr>
+                </pic:pic>
+              </a:graphicData>
+            </a:graphic>
+          </wp:inline>
+        </w:drawing>
+      </w:r>
+    </w:p>
+    <w:p/>
+    <w:p/>
+    <w:p>
       <w:r>
         <w:rPr>
           <w:noProof/>
         </w:rPr>
         <w:lastRenderedPageBreak/>
         <w:drawing>
-          <wp:inline distT="0" distB="0" distL="0" distR="0" wp14:anchorId="6AE9B77E" wp14:editId="23314EF7">
-            <wp:extent cx="5943600" cy="3341370"/>
-            <wp:effectExtent l="0" t="0" r="0" b="0"/>
-            <wp:docPr id="17" name="Picture 17"/>
-            <wp:cNvGraphicFramePr>
-              <a:graphicFrameLocks xmlns:a="http://schemas.openxmlformats.org/drawingml/2006/main" noChangeAspect="1"/>
-            </wp:cNvGraphicFramePr>
-            <a:graphic xmlns:a="http://schemas.openxmlformats.org/drawingml/2006/main">
-              <a:graphicData uri="http://schemas.openxmlformats.org/drawingml/2006/picture">
-                <pic:pic xmlns:pic="http://schemas.openxmlformats.org/drawingml/2006/picture">
-                  <pic:nvPicPr>
-                    <pic:cNvPr id="1" name=""/>
-                    <pic:cNvPicPr/>
-                  </pic:nvPicPr>
-                  <pic:blipFill>
-                    <a:blip r:embed="rId20"/>
-                    <a:stretch>
-                      <a:fillRect/>
-                    </a:stretch>
-                  </pic:blipFill>
-                  <pic:spPr>
-                    <a:xfrm>
-                      <a:off x="0" y="0"/>
-                      <a:ext cx="5943600" cy="3341370"/>
-                    </a:xfrm>
-                    <a:prstGeom prst="rect">
-                      <a:avLst/>
-                    </a:prstGeom>
-                  </pic:spPr>
-                </pic:pic>
-              </a:graphicData>
-            </a:graphic>
-          </wp:inline>
-        </w:drawing>
-      </w:r>
-    </w:p>
-    <w:p>
-      <w:pPr>
-        <w:tabs>
-          <w:tab w:val="left" w:pos="3500"/>
-        </w:tabs>
-      </w:pPr>
-    </w:p>
-    <w:p>
-      <w:pPr>
-        <w:tabs>
-          <w:tab w:val="left" w:pos="3500"/>
-        </w:tabs>
-      </w:pPr>
-    </w:p>
-    <w:p>
-      <w:pPr>
-        <w:tabs>
-          <w:tab w:val="left" w:pos="3500"/>
-        </w:tabs>
-      </w:pPr>
-    </w:p>
-    <w:p>
-      <w:pPr>
-        <w:tabs>
-          <w:tab w:val="left" w:pos="3500"/>
-        </w:tabs>
-      </w:pPr>
-      <w:r>
-        <w:rPr>
-          <w:noProof/>
-        </w:rPr>
-        <w:drawing>
-          <wp:inline distT="0" distB="0" distL="0" distR="0" wp14:anchorId="35AF2CAD" wp14:editId="1C51C59D">
-            <wp:extent cx="5943600" cy="3341370"/>
-            <wp:effectExtent l="0" t="0" r="0" b="0"/>
-            <wp:docPr id="18" name="Picture 18"/>
-            <wp:cNvGraphicFramePr>
-              <a:graphicFrameLocks xmlns:a="http://schemas.openxmlformats.org/drawingml/2006/main" noChangeAspect="1"/>
-            </wp:cNvGraphicFramePr>
-            <a:graphic xmlns:a="http://schemas.openxmlformats.org/drawingml/2006/main">
-              <a:graphicData uri="http://schemas.openxmlformats.org/drawingml/2006/picture">
-                <pic:pic xmlns:pic="http://schemas.openxmlformats.org/drawingml/2006/picture">
-                  <pic:nvPicPr>
-                    <pic:cNvPr id="1" name=""/>
-                    <pic:cNvPicPr/>
-                  </pic:nvPicPr>
-                  <pic:blipFill>
-                    <a:blip r:embed="rId21"/>
-                    <a:stretch>
-                      <a:fillRect/>
-                    </a:stretch>
-                  </pic:blipFill>
-                  <pic:spPr>
-                    <a:xfrm>
-                      <a:off x="0" y="0"/>
-                      <a:ext cx="5943600" cy="3341370"/>
-                    </a:xfrm>
-                    <a:prstGeom prst="rect">
-                      <a:avLst/>
-                    </a:prstGeom>
-                  </pic:spPr>
-                </pic:pic>
-              </a:graphicData>
-            </a:graphic>
-          </wp:inline>
-        </w:drawing>
-      </w:r>
-    </w:p>
-    <w:p>
-      <w:pPr>
-        <w:tabs>
-          <w:tab w:val="left" w:pos="3500"/>
-        </w:tabs>
-      </w:pPr>
+          <wp:inline distT="0" distB="0" distL="0" distR="0" wp14:anchorId="0C487EB0" wp14:editId="5430E028">
+            <wp:extent cx="5943600" cy="3341370"/>
+            <wp:effectExtent l="0" t="0" r="0" b="0"/>
+            <wp:docPr id="22" name="Picture 22"/>
+            <wp:cNvGraphicFramePr>
+              <a:graphicFrameLocks xmlns:a="http://schemas.openxmlformats.org/drawingml/2006/main" noChangeAspect="1"/>
+            </wp:cNvGraphicFramePr>
+            <a:graphic xmlns:a="http://schemas.openxmlformats.org/drawingml/2006/main">
+              <a:graphicData uri="http://schemas.openxmlformats.org/drawingml/2006/picture">
+                <pic:pic xmlns:pic="http://schemas.openxmlformats.org/drawingml/2006/picture">
+                  <pic:nvPicPr>
+                    <pic:cNvPr id="1" name=""/>
+                    <pic:cNvPicPr/>
+                  </pic:nvPicPr>
+                  <pic:blipFill>
+                    <a:blip r:embed="rId24"/>
+                    <a:stretch>
+                      <a:fillRect/>
+                    </a:stretch>
+                  </pic:blipFill>
+                  <pic:spPr>
+                    <a:xfrm>
+                      <a:off x="0" y="0"/>
+                      <a:ext cx="5943600" cy="3341370"/>
+                    </a:xfrm>
+                    <a:prstGeom prst="rect">
+                      <a:avLst/>
+                    </a:prstGeom>
+                  </pic:spPr>
+                </pic:pic>
+              </a:graphicData>
+            </a:graphic>
+          </wp:inline>
+        </w:drawing>
+      </w:r>
     </w:p>
     <w:p/>
+    <w:p>
+      <w:r>
+        <w:rPr>
+          <w:noProof/>
+        </w:rPr>
+        <w:drawing>
+          <wp:inline distT="0" distB="0" distL="0" distR="0" wp14:anchorId="72143D8A" wp14:editId="0D89BD43">
+            <wp:extent cx="5943600" cy="3341370"/>
+            <wp:effectExtent l="0" t="0" r="0" b="0"/>
+            <wp:docPr id="23" name="Picture 23"/>
+            <wp:cNvGraphicFramePr>
+              <a:graphicFrameLocks xmlns:a="http://schemas.openxmlformats.org/drawingml/2006/main" noChangeAspect="1"/>
+            </wp:cNvGraphicFramePr>
+            <a:graphic xmlns:a="http://schemas.openxmlformats.org/drawingml/2006/main">
+              <a:graphicData uri="http://schemas.openxmlformats.org/drawingml/2006/picture">
+                <pic:pic xmlns:pic="http://schemas.openxmlformats.org/drawingml/2006/picture">
+                  <pic:nvPicPr>
+                    <pic:cNvPr id="1" name=""/>
+                    <pic:cNvPicPr/>
+                  </pic:nvPicPr>
+                  <pic:blipFill>
+                    <a:blip r:embed="rId25"/>
+                    <a:stretch>
+                      <a:fillRect/>
+                    </a:stretch>
+                  </pic:blipFill>
+                  <pic:spPr>
+                    <a:xfrm>
+                      <a:off x="0" y="0"/>
+                      <a:ext cx="5943600" cy="3341370"/>
+                    </a:xfrm>
+                    <a:prstGeom prst="rect">
+                      <a:avLst/>
+                    </a:prstGeom>
+                  </pic:spPr>
+                </pic:pic>
+              </a:graphicData>
+            </a:graphic>
+          </wp:inline>
+        </w:drawing>
+      </w:r>
+    </w:p>
+    <w:p/>
+    <w:p>
+      <w:r>
+        <w:rPr>
+          <w:noProof/>
+        </w:rPr>
+        <w:lastRenderedPageBreak/>
+        <w:drawing>
+          <wp:inline distT="0" distB="0" distL="0" distR="0" wp14:anchorId="782E7CFE" wp14:editId="2A7E0B52">
+            <wp:extent cx="5943600" cy="3341370"/>
+            <wp:effectExtent l="0" t="0" r="0" b="0"/>
+            <wp:docPr id="24" name="Picture 24"/>
+            <wp:cNvGraphicFramePr>
+              <a:graphicFrameLocks xmlns:a="http://schemas.openxmlformats.org/drawingml/2006/main" noChangeAspect="1"/>
+            </wp:cNvGraphicFramePr>
+            <a:graphic xmlns:a="http://schemas.openxmlformats.org/drawingml/2006/main">
+              <a:graphicData uri="http://schemas.openxmlformats.org/drawingml/2006/picture">
+                <pic:pic xmlns:pic="http://schemas.openxmlformats.org/drawingml/2006/picture">
+                  <pic:nvPicPr>
+                    <pic:cNvPr id="1" name=""/>
+                    <pic:cNvPicPr/>
+                  </pic:nvPicPr>
+                  <pic:blipFill>
+                    <a:blip r:embed="rId26"/>
+                    <a:stretch>
+                      <a:fillRect/>
+                    </a:stretch>
+                  </pic:blipFill>
+                  <pic:spPr>
+                    <a:xfrm>
+                      <a:off x="0" y="0"/>
+                      <a:ext cx="5943600" cy="3341370"/>
+                    </a:xfrm>
+                    <a:prstGeom prst="rect">
+                      <a:avLst/>
+                    </a:prstGeom>
+                  </pic:spPr>
+                </pic:pic>
+              </a:graphicData>
+            </a:graphic>
+          </wp:inline>
+        </w:drawing>
+      </w:r>
+    </w:p>
+    <w:p/>
+    <w:p>
+      <w:r>
+        <w:rPr>
+          <w:noProof/>
+        </w:rPr>
+        <w:drawing>
+          <wp:inline distT="0" distB="0" distL="0" distR="0" wp14:anchorId="408503C2" wp14:editId="49EE0171">
+            <wp:extent cx="5943600" cy="3341370"/>
+            <wp:effectExtent l="0" t="0" r="0" b="0"/>
+            <wp:docPr id="25" name="Picture 25"/>
+            <wp:cNvGraphicFramePr>
+              <a:graphicFrameLocks xmlns:a="http://schemas.openxmlformats.org/drawingml/2006/main" noChangeAspect="1"/>
+            </wp:cNvGraphicFramePr>
+            <a:graphic xmlns:a="http://schemas.openxmlformats.org/drawingml/2006/main">
+              <a:graphicData uri="http://schemas.openxmlformats.org/drawingml/2006/picture">
+                <pic:pic xmlns:pic="http://schemas.openxmlformats.org/drawingml/2006/picture">
+                  <pic:nvPicPr>
+                    <pic:cNvPr id="1" name=""/>
+                    <pic:cNvPicPr/>
+                  </pic:nvPicPr>
+                  <pic:blipFill>
+                    <a:blip r:embed="rId27"/>
+                    <a:stretch>
+                      <a:fillRect/>
+                    </a:stretch>
+                  </pic:blipFill>
+                  <pic:spPr>
+                    <a:xfrm>
+                      <a:off x="0" y="0"/>
+                      <a:ext cx="5943600" cy="3341370"/>
+                    </a:xfrm>
+                    <a:prstGeom prst="rect">
+                      <a:avLst/>
+                    </a:prstGeom>
+                  </pic:spPr>
+                </pic:pic>
+              </a:graphicData>
+            </a:graphic>
+          </wp:inline>
+        </w:drawing>
+      </w:r>
+    </w:p>
+    <w:p/>
+    <w:p>
+      <w:r>
+        <w:rPr>
+          <w:noProof/>
+        </w:rPr>
+        <w:lastRenderedPageBreak/>
+        <w:drawing>
+          <wp:inline distT="0" distB="0" distL="0" distR="0" wp14:anchorId="4ABA2F55" wp14:editId="63B69D34">
+            <wp:extent cx="5943600" cy="3341370"/>
+            <wp:effectExtent l="0" t="0" r="0" b="0"/>
+            <wp:docPr id="26" name="Picture 26"/>
+            <wp:cNvGraphicFramePr>
+              <a:graphicFrameLocks xmlns:a="http://schemas.openxmlformats.org/drawingml/2006/main" noChangeAspect="1"/>
+            </wp:cNvGraphicFramePr>
+            <a:graphic xmlns:a="http://schemas.openxmlformats.org/drawingml/2006/main">
+              <a:graphicData uri="http://schemas.openxmlformats.org/drawingml/2006/picture">
+                <pic:pic xmlns:pic="http://schemas.openxmlformats.org/drawingml/2006/picture">
+                  <pic:nvPicPr>
+                    <pic:cNvPr id="1" name=""/>
+                    <pic:cNvPicPr/>
+                  </pic:nvPicPr>
+                  <pic:blipFill>
+                    <a:blip r:embed="rId28"/>
+                    <a:stretch>
+                      <a:fillRect/>
+                    </a:stretch>
+                  </pic:blipFill>
+                  <pic:spPr>
+                    <a:xfrm>
+                      <a:off x="0" y="0"/>
+                      <a:ext cx="5943600" cy="3341370"/>
+                    </a:xfrm>
+                    <a:prstGeom prst="rect">
+                      <a:avLst/>
+                    </a:prstGeom>
+                  </pic:spPr>
+                </pic:pic>
+              </a:graphicData>
+            </a:graphic>
+          </wp:inline>
+        </w:drawing>
+      </w:r>
+    </w:p>
+    <w:p/>
+    <w:p>
+      <w:r>
+        <w:rPr>
+          <w:noProof/>
+        </w:rPr>
+        <w:drawing>
+          <wp:inline distT="0" distB="0" distL="0" distR="0" wp14:anchorId="6FB9BF1C" wp14:editId="43E5929A">
+            <wp:extent cx="5943600" cy="3341370"/>
+            <wp:effectExtent l="0" t="0" r="0" b="0"/>
+            <wp:docPr id="27" name="Picture 27"/>
+            <wp:cNvGraphicFramePr>
+              <a:graphicFrameLocks xmlns:a="http://schemas.openxmlformats.org/drawingml/2006/main" noChangeAspect="1"/>
+            </wp:cNvGraphicFramePr>
+            <a:graphic xmlns:a="http://schemas.openxmlformats.org/drawingml/2006/main">
+              <a:graphicData uri="http://schemas.openxmlformats.org/drawingml/2006/picture">
+                <pic:pic xmlns:pic="http://schemas.openxmlformats.org/drawingml/2006/picture">
+                  <pic:nvPicPr>
+                    <pic:cNvPr id="1" name=""/>
+                    <pic:cNvPicPr/>
+                  </pic:nvPicPr>
+                  <pic:blipFill>
+                    <a:blip r:embed="rId29"/>
+                    <a:stretch>
+                      <a:fillRect/>
+                    </a:stretch>
+                  </pic:blipFill>
+                  <pic:spPr>
+                    <a:xfrm>
+                      <a:off x="0" y="0"/>
+                      <a:ext cx="5943600" cy="3341370"/>
+                    </a:xfrm>
+                    <a:prstGeom prst="rect">
+                      <a:avLst/>
+                    </a:prstGeom>
+                  </pic:spPr>
+                </pic:pic>
+              </a:graphicData>
+            </a:graphic>
+          </wp:inline>
+        </w:drawing>
+      </w:r>
+    </w:p>
+    <w:p/>
+    <w:p>
+      <w:r>
+        <w:rPr>
+          <w:noProof/>
+        </w:rPr>
+        <w:lastRenderedPageBreak/>
+        <w:drawing>
+          <wp:inline distT="0" distB="0" distL="0" distR="0" wp14:anchorId="5935FA7B" wp14:editId="06D7270A">
+            <wp:extent cx="5943600" cy="3341370"/>
+            <wp:effectExtent l="0" t="0" r="0" b="0"/>
+            <wp:docPr id="28" name="Picture 28"/>
+            <wp:cNvGraphicFramePr>
+              <a:graphicFrameLocks xmlns:a="http://schemas.openxmlformats.org/drawingml/2006/main" noChangeAspect="1"/>
+            </wp:cNvGraphicFramePr>
+            <a:graphic xmlns:a="http://schemas.openxmlformats.org/drawingml/2006/main">
+              <a:graphicData uri="http://schemas.openxmlformats.org/drawingml/2006/picture">
+                <pic:pic xmlns:pic="http://schemas.openxmlformats.org/drawingml/2006/picture">
+                  <pic:nvPicPr>
+                    <pic:cNvPr id="1" name=""/>
+                    <pic:cNvPicPr/>
+                  </pic:nvPicPr>
+                  <pic:blipFill>
+                    <a:blip r:embed="rId30"/>
+                    <a:stretch>
+                      <a:fillRect/>
+                    </a:stretch>
+                  </pic:blipFill>
+                  <pic:spPr>
+                    <a:xfrm>
+                      <a:off x="0" y="0"/>
+                      <a:ext cx="5943600" cy="3341370"/>
+                    </a:xfrm>
+                    <a:prstGeom prst="rect">
+                      <a:avLst/>
+                    </a:prstGeom>
+                  </pic:spPr>
+                </pic:pic>
+              </a:graphicData>
+            </a:graphic>
+          </wp:inline>
+        </w:drawing>
+      </w:r>
+    </w:p>
+    <w:p/>
+    <w:p>
+      <w:r>
+        <w:rPr>
+          <w:noProof/>
+        </w:rPr>
+        <w:drawing>
+          <wp:inline distT="0" distB="0" distL="0" distR="0" wp14:anchorId="070162C2" wp14:editId="5B3661D3">
+            <wp:extent cx="5943600" cy="3341370"/>
+            <wp:effectExtent l="0" t="0" r="0" b="0"/>
+            <wp:docPr id="29" name="Picture 29"/>
+            <wp:cNvGraphicFramePr>
+              <a:graphicFrameLocks xmlns:a="http://schemas.openxmlformats.org/drawingml/2006/main" noChangeAspect="1"/>
+            </wp:cNvGraphicFramePr>
+            <a:graphic xmlns:a="http://schemas.openxmlformats.org/drawingml/2006/main">
+              <a:graphicData uri="http://schemas.openxmlformats.org/drawingml/2006/picture">
+                <pic:pic xmlns:pic="http://schemas.openxmlformats.org/drawingml/2006/picture">
+                  <pic:nvPicPr>
+                    <pic:cNvPr id="1" name=""/>
+                    <pic:cNvPicPr/>
+                  </pic:nvPicPr>
+                  <pic:blipFill>
+                    <a:blip r:embed="rId31"/>
+                    <a:stretch>
+                      <a:fillRect/>
+                    </a:stretch>
+                  </pic:blipFill>
+                  <pic:spPr>
+                    <a:xfrm>
+                      <a:off x="0" y="0"/>
+                      <a:ext cx="5943600" cy="3341370"/>
+                    </a:xfrm>
+                    <a:prstGeom prst="rect">
+                      <a:avLst/>
+                    </a:prstGeom>
+                  </pic:spPr>
+                </pic:pic>
+              </a:graphicData>
+            </a:graphic>
+          </wp:inline>
+        </w:drawing>
+      </w:r>
+    </w:p>
+    <w:p/>
+    <w:p/>
+    <w:p>
+      <w:r>
+        <w:rPr>
+          <w:noProof/>
+        </w:rPr>
+        <w:lastRenderedPageBreak/>
+        <w:drawing>
+          <wp:inline distT="0" distB="0" distL="0" distR="0" wp14:anchorId="5053C214" wp14:editId="38495EB8">
+            <wp:extent cx="5943600" cy="3341370"/>
+            <wp:effectExtent l="0" t="0" r="0" b="0"/>
+            <wp:docPr id="31" name="Picture 31"/>
+            <wp:cNvGraphicFramePr>
+              <a:graphicFrameLocks xmlns:a="http://schemas.openxmlformats.org/drawingml/2006/main" noChangeAspect="1"/>
+            </wp:cNvGraphicFramePr>
+            <a:graphic xmlns:a="http://schemas.openxmlformats.org/drawingml/2006/main">
+              <a:graphicData uri="http://schemas.openxmlformats.org/drawingml/2006/picture">
+                <pic:pic xmlns:pic="http://schemas.openxmlformats.org/drawingml/2006/picture">
+                  <pic:nvPicPr>
+                    <pic:cNvPr id="1" name=""/>
+                    <pic:cNvPicPr/>
+                  </pic:nvPicPr>
+                  <pic:blipFill>
+                    <a:blip r:embed="rId32"/>
+                    <a:stretch>
+                      <a:fillRect/>
+                    </a:stretch>
+                  </pic:blipFill>
+                  <pic:spPr>
+                    <a:xfrm>
+                      <a:off x="0" y="0"/>
+                      <a:ext cx="5943600" cy="3341370"/>
+                    </a:xfrm>
+                    <a:prstGeom prst="rect">
+                      <a:avLst/>
+                    </a:prstGeom>
+                  </pic:spPr>
+                </pic:pic>
+              </a:graphicData>
+            </a:graphic>
+          </wp:inline>
+        </w:drawing>
+      </w:r>
+    </w:p>
+    <w:p/>
+    <w:p>
+      <w:r>
+        <w:rPr>
+          <w:noProof/>
+        </w:rPr>
+        <w:drawing>
+          <wp:inline distT="0" distB="0" distL="0" distR="0" wp14:anchorId="71C3906F" wp14:editId="7688D91F">
+            <wp:extent cx="5943600" cy="3341370"/>
+            <wp:effectExtent l="0" t="0" r="0" b="0"/>
+            <wp:docPr id="32" name="Picture 32"/>
+            <wp:cNvGraphicFramePr>
+              <a:graphicFrameLocks xmlns:a="http://schemas.openxmlformats.org/drawingml/2006/main" noChangeAspect="1"/>
+            </wp:cNvGraphicFramePr>
+            <a:graphic xmlns:a="http://schemas.openxmlformats.org/drawingml/2006/main">
+              <a:graphicData uri="http://schemas.openxmlformats.org/drawingml/2006/picture">
+                <pic:pic xmlns:pic="http://schemas.openxmlformats.org/drawingml/2006/picture">
+                  <pic:nvPicPr>
+                    <pic:cNvPr id="1" name=""/>
+                    <pic:cNvPicPr/>
+                  </pic:nvPicPr>
+                  <pic:blipFill>
+                    <a:blip r:embed="rId33"/>
+                    <a:stretch>
+                      <a:fillRect/>
+                    </a:stretch>
+                  </pic:blipFill>
+                  <pic:spPr>
+                    <a:xfrm>
+                      <a:off x="0" y="0"/>
+                      <a:ext cx="5943600" cy="3341370"/>
+                    </a:xfrm>
+                    <a:prstGeom prst="rect">
+                      <a:avLst/>
+                    </a:prstGeom>
+                  </pic:spPr>
+                </pic:pic>
+              </a:graphicData>
+            </a:graphic>
+          </wp:inline>
+        </w:drawing>
+      </w:r>
+    </w:p>
+    <w:p/>
+    <w:p>
+      <w:pPr>
+        <w:tabs>
+          <w:tab w:val="left" w:pos="3500"/>
+        </w:tabs>
+        <w:rPr>
+          <w:rFonts w:asciiTheme="majorBidi" w:hAnsiTheme="majorBidi" w:cstheme="majorBidi"/>
+          <w:b/>
+          <w:bCs/>
+          <w:sz w:val="32"/>
+          <w:szCs w:val="32"/>
+        </w:rPr>
+      </w:pPr>
+      <w:bookmarkStart w:id="0" w:name="_GoBack"/>
+      <w:bookmarkEnd w:id="0"/>
+    </w:p>
     <w:p>
       <w:pPr>
         <w:tabs>

</xml_diff>

<commit_message>
Git Log Command SS
</commit_message>
<xml_diff>
--- a/work01.docx
+++ b/work01.docx
@@ -1682,6 +1682,115 @@
                   </pic:nvPicPr>
                   <pic:blipFill>
                     <a:blip r:embed="rId33"/>
+                    <a:stretch>
+                      <a:fillRect/>
+                    </a:stretch>
+                  </pic:blipFill>
+                  <pic:spPr>
+                    <a:xfrm>
+                      <a:off x="0" y="0"/>
+                      <a:ext cx="5943600" cy="3341370"/>
+                    </a:xfrm>
+                    <a:prstGeom prst="rect">
+                      <a:avLst/>
+                    </a:prstGeom>
+                  </pic:spPr>
+                </pic:pic>
+              </a:graphicData>
+            </a:graphic>
+          </wp:inline>
+        </w:drawing>
+      </w:r>
+    </w:p>
+    <w:p/>
+    <w:p>
+      <w:pPr>
+        <w:tabs>
+          <w:tab w:val="left" w:pos="3500"/>
+        </w:tabs>
+        <w:rPr>
+          <w:rFonts w:asciiTheme="majorBidi" w:hAnsiTheme="majorBidi" w:cstheme="majorBidi"/>
+          <w:b/>
+          <w:bCs/>
+          <w:sz w:val="32"/>
+          <w:szCs w:val="32"/>
+        </w:rPr>
+      </w:pPr>
+    </w:p>
+    <w:p>
+      <w:pPr>
+        <w:tabs>
+          <w:tab w:val="left" w:pos="3500"/>
+        </w:tabs>
+        <w:rPr>
+          <w:rFonts w:asciiTheme="majorBidi" w:hAnsiTheme="majorBidi" w:cstheme="majorBidi"/>
+          <w:b/>
+          <w:bCs/>
+          <w:sz w:val="32"/>
+          <w:szCs w:val="32"/>
+        </w:rPr>
+      </w:pPr>
+    </w:p>
+    <w:p>
+      <w:pPr>
+        <w:tabs>
+          <w:tab w:val="left" w:pos="3500"/>
+        </w:tabs>
+        <w:rPr>
+          <w:rFonts w:asciiTheme="majorBidi" w:hAnsiTheme="majorBidi" w:cstheme="majorBidi"/>
+          <w:b/>
+          <w:bCs/>
+          <w:sz w:val="32"/>
+          <w:szCs w:val="32"/>
+        </w:rPr>
+      </w:pPr>
+      <w:proofErr w:type="spellStart"/>
+      <w:r>
+        <w:rPr>
+          <w:rFonts w:asciiTheme="majorBidi" w:hAnsiTheme="majorBidi" w:cstheme="majorBidi"/>
+          <w:b/>
+          <w:bCs/>
+          <w:sz w:val="32"/>
+          <w:szCs w:val="32"/>
+        </w:rPr>
+        <w:lastRenderedPageBreak/>
+        <w:t>Git</w:t>
+      </w:r>
+      <w:proofErr w:type="spellEnd"/>
+      <w:r>
+        <w:rPr>
+          <w:rFonts w:asciiTheme="majorBidi" w:hAnsiTheme="majorBidi" w:cstheme="majorBidi"/>
+          <w:b/>
+          <w:bCs/>
+          <w:sz w:val="32"/>
+          <w:szCs w:val="32"/>
+        </w:rPr>
+        <w:t xml:space="preserve"> Log Command:</w:t>
+      </w:r>
+    </w:p>
+    <w:p/>
+    <w:p>
+      <w:r>
+        <w:rPr>
+          <w:noProof/>
+        </w:rPr>
+        <w:drawing>
+          <wp:inline distT="0" distB="0" distL="0" distR="0" wp14:anchorId="1150EA5F" wp14:editId="683C0265">
+            <wp:extent cx="5943600" cy="3341370"/>
+            <wp:effectExtent l="0" t="0" r="0" b="0"/>
+            <wp:docPr id="33" name="Picture 33"/>
+            <wp:cNvGraphicFramePr>
+              <a:graphicFrameLocks xmlns:a="http://schemas.openxmlformats.org/drawingml/2006/main" noChangeAspect="1"/>
+            </wp:cNvGraphicFramePr>
+            <a:graphic xmlns:a="http://schemas.openxmlformats.org/drawingml/2006/main">
+              <a:graphicData uri="http://schemas.openxmlformats.org/drawingml/2006/picture">
+                <pic:pic xmlns:pic="http://schemas.openxmlformats.org/drawingml/2006/picture">
+                  <pic:nvPicPr>
+                    <pic:cNvPr id="1" name=""/>
+                    <pic:cNvPicPr/>
+                  </pic:nvPicPr>
+                  <pic:blipFill>
+                    <a:blip r:embed="rId34"/>
                     <a:stretch>
                       <a:fillRect/>
                     </a:stretch>

</xml_diff>